<commit_message>
Updated the costing doc
</commit_message>
<xml_diff>
--- a/WIL Hosting/WIL costing .docx
+++ b/WIL Hosting/WIL costing .docx
@@ -77,10 +77,7 @@
     <w:p/>
     <w:p>
       <w:r>
-        <w:t>For the database Hosting we can make use of</w:t>
-      </w:r>
-      <w:r>
-        <w:t>:</w:t>
+        <w:t>For the database Hosting we can make use of:</w:t>
       </w:r>
     </w:p>
     <w:p>
@@ -103,23 +100,7 @@
           <w:color w:val="242429"/>
           <w:shd w:val="clear" w:color="auto" w:fill="FFFFFF"/>
         </w:rPr>
-        <w:t>~R</w:t>
-      </w:r>
-      <w:r>
-        <w:rPr>
-          <w:rFonts w:ascii="Segoe UI" w:hAnsi="Segoe UI" w:cs="Segoe UI"/>
-          <w:color w:val="242429"/>
-          <w:shd w:val="clear" w:color="auto" w:fill="FFFFFF"/>
-        </w:rPr>
-        <w:t>447.40</w:t>
-      </w:r>
-      <w:r>
-        <w:rPr>
-          <w:rFonts w:ascii="Segoe UI" w:hAnsi="Segoe UI" w:cs="Segoe UI"/>
-          <w:color w:val="242429"/>
-          <w:shd w:val="clear" w:color="auto" w:fill="FFFFFF"/>
-        </w:rPr>
-        <w:t>.</w:t>
+        <w:t>~R447.40.</w:t>
       </w:r>
     </w:p>
     <w:p>
@@ -198,7 +179,11 @@
       </w:r>
     </w:p>
     <w:p/>
-    <w:p/>
+    <w:p>
+      <w:r>
+        <w:t>For our database provider we have chosen to go for the azure option. While this option is more expensive it gives us more database storage for the database. This option will also be a lot more scalable and will synergise better with our choice for the API.</w:t>
+      </w:r>
+    </w:p>
     <w:p/>
     <w:p/>
     <w:p/>
@@ -214,7 +199,6 @@
         <w:pStyle w:val="Heading1"/>
       </w:pPr>
       <w:r>
-        <w:lastRenderedPageBreak/>
         <w:t>API and website Hosting</w:t>
       </w:r>
     </w:p>
@@ -252,14 +236,6 @@
         </w:rPr>
         <w:t>1094,40</w:t>
       </w:r>
-      <w:r>
-        <w:rPr>
-          <w:rFonts w:ascii="Segoe UI" w:hAnsi="Segoe UI" w:cs="Segoe UI"/>
-          <w:color w:val="242429"/>
-          <w:shd w:val="clear" w:color="auto" w:fill="FFFFFF"/>
-        </w:rPr>
-        <w:t>****</w:t>
-      </w:r>
     </w:p>
     <w:p>
       <w:pPr>
@@ -286,31 +262,7 @@
           <w:color w:val="242429"/>
           <w:shd w:val="clear" w:color="auto" w:fill="FFFFFF"/>
         </w:rPr>
-        <w:t>10</w:t>
-      </w:r>
-      <w:r>
-        <w:rPr>
-          <w:rFonts w:ascii="Segoe UI" w:hAnsi="Segoe UI" w:cs="Segoe UI"/>
-          <w:color w:val="242429"/>
-          <w:shd w:val="clear" w:color="auto" w:fill="FFFFFF"/>
-        </w:rPr>
-        <w:t>45</w:t>
-      </w:r>
-      <w:r>
-        <w:rPr>
-          <w:rFonts w:ascii="Segoe UI" w:hAnsi="Segoe UI" w:cs="Segoe UI"/>
-          <w:color w:val="242429"/>
-          <w:shd w:val="clear" w:color="auto" w:fill="FFFFFF"/>
-        </w:rPr>
-        <w:t>,</w:t>
-      </w:r>
-      <w:r>
-        <w:rPr>
-          <w:rFonts w:ascii="Segoe UI" w:hAnsi="Segoe UI" w:cs="Segoe UI"/>
-          <w:color w:val="242429"/>
-          <w:shd w:val="clear" w:color="auto" w:fill="FFFFFF"/>
-        </w:rPr>
-        <w:t>89</w:t>
+        <w:t>1045,89</w:t>
       </w:r>
     </w:p>
     <w:p/>
@@ -366,27 +318,20 @@
     </w:p>
     <w:p/>
     <w:p>
-      <w:r>
-        <w:t xml:space="preserve">** Need to confirm things with </w:t>
-      </w:r>
-      <w:proofErr w:type="spellStart"/>
-      <w:r>
-        <w:t>jarrod</w:t>
-      </w:r>
-      <w:proofErr w:type="spellEnd"/>
-      <w:r>
-        <w:t xml:space="preserve"> </w:t>
+      <w:pPr>
+        <w:pStyle w:val="Heading1"/>
+      </w:pPr>
+      <w:r>
+        <w:t>Closing and total pricing</w:t>
+      </w:r>
+    </w:p>
+    <w:p/>
+    <w:p>
+      <w:r>
+        <w:t>In closing we have made these choices based off what we think will allow our application to work the best under a heavy load and what will be the easiest in terms of usability for the goal pro. The total pricing estimate will be ~R1541,80 per month.</w:t>
       </w:r>
       <w:bookmarkStart w:id="0" w:name="_GoBack"/>
       <w:bookmarkEnd w:id="0"/>
-    </w:p>
-    <w:p>
-      <w:pPr>
-        <w:pStyle w:val="Heading1"/>
-      </w:pPr>
-      <w:r>
-        <w:t>Closing and total pricing</w:t>
-      </w:r>
     </w:p>
     <w:p/>
     <w:p/>

</xml_diff>